<commit_message>
Update datasets to make them compatible with scripts.
</commit_message>
<xml_diff>
--- a/data/annInputMay2022/DSM2 Data Augmentation Studies.docx
+++ b/data/annInputMay2022/DSM2 Data Augmentation Studies.docx
@@ -1,6 +1,6 @@
 
 <file path=word/document.xml><?xml version="1.0" encoding="utf-8"?>
-<w:document xmlns:wpc="http://schemas.microsoft.com/office/word/2010/wordprocessingCanvas" xmlns:cx="http://schemas.microsoft.com/office/drawing/2014/chartex" xmlns:cx1="http://schemas.microsoft.com/office/drawing/2015/9/8/chartex" xmlns:cx2="http://schemas.microsoft.com/office/drawing/2015/10/21/chartex" xmlns:cx3="http://schemas.microsoft.com/office/drawing/2016/5/9/chartex" xmlns:cx4="http://schemas.microsoft.com/office/drawing/2016/5/10/chartex" xmlns:cx5="http://schemas.microsoft.com/office/drawing/2016/5/11/chartex" xmlns:cx6="http://schemas.microsoft.com/office/drawing/2016/5/12/chartex" xmlns:cx7="http://schemas.microsoft.com/office/drawing/2016/5/13/chartex" xmlns:cx8="http://schemas.microsoft.com/office/drawing/2016/5/14/chartex" xmlns:mc="http://schemas.openxmlformats.org/markup-compatibility/2006" xmlns:aink="http://schemas.microsoft.com/office/drawing/2016/ink" xmlns:am3d="http://schemas.microsoft.com/office/drawing/2017/model3d" xmlns:o="urn:schemas-microsoft-com:office:office" xmlns:r="http://schemas.openxmlformats.org/officeDocument/2006/relationships" xmlns:m="http://schemas.openxmlformats.org/officeDocument/2006/math" xmlns:v="urn:schemas-microsoft-com:vml" xmlns:wp14="http://schemas.microsoft.com/office/word/2010/wordprocessingDrawing" xmlns:wp="http://schemas.openxmlformats.org/drawingml/2006/wordprocessingDrawing" xmlns:w10="urn:schemas-microsoft-com:office:word" xmlns:w="http://schemas.openxmlformats.org/wordprocessingml/2006/main" xmlns:w14="http://schemas.microsoft.com/office/word/2010/wordml" xmlns:w15="http://schemas.microsoft.com/office/word/2012/wordml" xmlns:w16cex="http://schemas.microsoft.com/office/word/2018/wordml/cex" xmlns:w16cid="http://schemas.microsoft.com/office/word/2016/wordml/cid" xmlns:w16="http://schemas.microsoft.com/office/word/2018/wordml" xmlns:w16sdtdh="http://schemas.microsoft.com/office/word/2020/wordml/sdtdatahash" xmlns:w16se="http://schemas.microsoft.com/office/word/2015/wordml/symex" xmlns:wpg="http://schemas.microsoft.com/office/word/2010/wordprocessingGroup" xmlns:wpi="http://schemas.microsoft.com/office/word/2010/wordprocessingInk" xmlns:wne="http://schemas.microsoft.com/office/word/2006/wordml" xmlns:wps="http://schemas.microsoft.com/office/word/2010/wordprocessingShape" mc:Ignorable="w14 w15 w16se w16cid w16 w16cex w16sdtdh wp14">
+<w:document xmlns:wpc="http://schemas.microsoft.com/office/word/2010/wordprocessingCanvas" xmlns:cx="http://schemas.microsoft.com/office/drawing/2014/chartex" xmlns:cx1="http://schemas.microsoft.com/office/drawing/2015/9/8/chartex" xmlns:cx2="http://schemas.microsoft.com/office/drawing/2015/10/21/chartex" xmlns:cx3="http://schemas.microsoft.com/office/drawing/2016/5/9/chartex" xmlns:cx4="http://schemas.microsoft.com/office/drawing/2016/5/10/chartex" xmlns:cx5="http://schemas.microsoft.com/office/drawing/2016/5/11/chartex" xmlns:cx6="http://schemas.microsoft.com/office/drawing/2016/5/12/chartex" xmlns:cx7="http://schemas.microsoft.com/office/drawing/2016/5/13/chartex" xmlns:cx8="http://schemas.microsoft.com/office/drawing/2016/5/14/chartex" xmlns:mc="http://schemas.openxmlformats.org/markup-compatibility/2006" xmlns:aink="http://schemas.microsoft.com/office/drawing/2016/ink" xmlns:am3d="http://schemas.microsoft.com/office/drawing/2017/model3d" xmlns:o="urn:schemas-microsoft-com:office:office" xmlns:oel="http://schemas.microsoft.com/office/2019/extlst" xmlns:r="http://schemas.openxmlformats.org/officeDocument/2006/relationships" xmlns:m="http://schemas.openxmlformats.org/officeDocument/2006/math" xmlns:v="urn:schemas-microsoft-com:vml" xmlns:wp14="http://schemas.microsoft.com/office/word/2010/wordprocessingDrawing" xmlns:wp="http://schemas.openxmlformats.org/drawingml/2006/wordprocessingDrawing" xmlns:w10="urn:schemas-microsoft-com:office:word" xmlns:w="http://schemas.openxmlformats.org/wordprocessingml/2006/main" xmlns:w14="http://schemas.microsoft.com/office/word/2010/wordml" xmlns:w15="http://schemas.microsoft.com/office/word/2012/wordml" xmlns:w16cex="http://schemas.microsoft.com/office/word/2018/wordml/cex" xmlns:w16cid="http://schemas.microsoft.com/office/word/2016/wordml/cid" xmlns:w16="http://schemas.microsoft.com/office/word/2018/wordml" xmlns:w16sdtdh="http://schemas.microsoft.com/office/word/2020/wordml/sdtdatahash" xmlns:w16se="http://schemas.microsoft.com/office/word/2015/wordml/symex" xmlns:wpg="http://schemas.microsoft.com/office/word/2010/wordprocessingGroup" xmlns:wpi="http://schemas.microsoft.com/office/word/2010/wordprocessingInk" xmlns:wne="http://schemas.microsoft.com/office/word/2006/wordml" xmlns:wps="http://schemas.microsoft.com/office/word/2010/wordprocessingShape" mc:Ignorable="w14 w15 w16se w16cid w16 w16cex w16sdtdh wp14">
   <w:body>
     <w:p>
       <w:pPr>
@@ -104,8 +104,8 @@
       </w:tblPr>
       <w:tblGrid>
         <w:gridCol w:w="495"/>
-        <w:gridCol w:w="2474"/>
-        <w:gridCol w:w="6375"/>
+        <w:gridCol w:w="2635"/>
+        <w:gridCol w:w="6214"/>
       </w:tblGrid>
       <w:tr>
         <w:trPr>
@@ -266,6 +266,7 @@
                 <w:rFonts w:ascii="Times New Roman" w:eastAsia="Times New Roman" w:hAnsi="Times New Roman" w:cs="Times New Roman"/>
                 <w:sz w:val="24"/>
                 <w:szCs w:val="24"/>
+                <w:highlight w:val="yellow"/>
               </w:rPr>
             </w:pPr>
             <w:r>
@@ -273,6 +274,7 @@
                 <w:rFonts w:ascii="Times New Roman" w:eastAsia="Times New Roman" w:hAnsi="Times New Roman" w:cs="Times New Roman"/>
                 <w:sz w:val="24"/>
                 <w:szCs w:val="24"/>
+                <w:highlight w:val="yellow"/>
               </w:rPr>
               <w:t>1</w:t>
             </w:r>
@@ -302,6 +304,7 @@
                 <w:rFonts w:ascii="Times New Roman" w:eastAsia="Times New Roman" w:hAnsi="Times New Roman" w:cs="Times New Roman"/>
                 <w:sz w:val="24"/>
                 <w:szCs w:val="24"/>
+                <w:highlight w:val="yellow"/>
               </w:rPr>
             </w:pPr>
             <w:r>
@@ -309,6 +312,7 @@
                 <w:rFonts w:ascii="Times New Roman" w:eastAsia="Times New Roman" w:hAnsi="Times New Roman" w:cs="Times New Roman"/>
                 <w:sz w:val="24"/>
                 <w:szCs w:val="24"/>
+                <w:highlight w:val="yellow"/>
               </w:rPr>
               <w:t>RSACMINUS15DAY</w:t>
             </w:r>
@@ -376,6 +380,7 @@
                 <w:rFonts w:ascii="Times New Roman" w:eastAsia="Times New Roman" w:hAnsi="Times New Roman" w:cs="Times New Roman"/>
                 <w:sz w:val="24"/>
                 <w:szCs w:val="24"/>
+                <w:highlight w:val="yellow"/>
               </w:rPr>
             </w:pPr>
             <w:r>
@@ -383,6 +388,7 @@
                 <w:rFonts w:ascii="Times New Roman" w:eastAsia="Times New Roman" w:hAnsi="Times New Roman" w:cs="Times New Roman"/>
                 <w:sz w:val="24"/>
                 <w:szCs w:val="24"/>
+                <w:highlight w:val="yellow"/>
               </w:rPr>
               <w:t>2</w:t>
             </w:r>
@@ -412,15 +418,25 @@
                 <w:rFonts w:ascii="Times New Roman" w:eastAsia="Times New Roman" w:hAnsi="Times New Roman" w:cs="Times New Roman"/>
                 <w:sz w:val="24"/>
                 <w:szCs w:val="24"/>
+                <w:highlight w:val="yellow"/>
               </w:rPr>
             </w:pPr>
+            <w:commentRangeStart w:id="0"/>
             <w:r>
               <w:rPr>
                 <w:rFonts w:ascii="Times New Roman" w:eastAsia="Times New Roman" w:hAnsi="Times New Roman" w:cs="Times New Roman"/>
                 <w:sz w:val="24"/>
                 <w:szCs w:val="24"/>
+                <w:highlight w:val="yellow"/>
               </w:rPr>
               <w:t>RSACPLUS15DAY</w:t>
+            </w:r>
+            <w:commentRangeEnd w:id="0"/>
+            <w:r>
+              <w:rPr>
+                <w:rStyle w:val="CommentReference"/>
+              </w:rPr>
+              <w:commentReference w:id="0"/>
             </w:r>
           </w:p>
         </w:tc>
@@ -486,6 +502,7 @@
                 <w:rFonts w:ascii="Times New Roman" w:eastAsia="Times New Roman" w:hAnsi="Times New Roman" w:cs="Times New Roman"/>
                 <w:sz w:val="24"/>
                 <w:szCs w:val="24"/>
+                <w:highlight w:val="yellow"/>
               </w:rPr>
             </w:pPr>
             <w:r>
@@ -493,6 +510,7 @@
                 <w:rFonts w:ascii="Times New Roman" w:eastAsia="Times New Roman" w:hAnsi="Times New Roman" w:cs="Times New Roman"/>
                 <w:sz w:val="24"/>
                 <w:szCs w:val="24"/>
+                <w:highlight w:val="yellow"/>
               </w:rPr>
               <w:t>3</w:t>
             </w:r>
@@ -522,6 +540,7 @@
                 <w:rFonts w:ascii="Times New Roman" w:eastAsia="Times New Roman" w:hAnsi="Times New Roman" w:cs="Times New Roman"/>
                 <w:sz w:val="24"/>
                 <w:szCs w:val="24"/>
+                <w:highlight w:val="yellow"/>
               </w:rPr>
             </w:pPr>
             <w:r>
@@ -529,6 +548,7 @@
                 <w:rFonts w:ascii="Times New Roman" w:eastAsia="Times New Roman" w:hAnsi="Times New Roman" w:cs="Times New Roman"/>
                 <w:sz w:val="24"/>
                 <w:szCs w:val="24"/>
+                <w:highlight w:val="yellow"/>
               </w:rPr>
               <w:t>RSACMINUS20PCT</w:t>
             </w:r>
@@ -596,6 +616,7 @@
                 <w:rFonts w:ascii="Times New Roman" w:eastAsia="Times New Roman" w:hAnsi="Times New Roman" w:cs="Times New Roman"/>
                 <w:sz w:val="24"/>
                 <w:szCs w:val="24"/>
+                <w:highlight w:val="yellow"/>
               </w:rPr>
             </w:pPr>
             <w:r>
@@ -603,6 +624,7 @@
                 <w:rFonts w:ascii="Times New Roman" w:eastAsia="Times New Roman" w:hAnsi="Times New Roman" w:cs="Times New Roman"/>
                 <w:sz w:val="24"/>
                 <w:szCs w:val="24"/>
+                <w:highlight w:val="yellow"/>
               </w:rPr>
               <w:t>4</w:t>
             </w:r>
@@ -632,6 +654,7 @@
                 <w:rFonts w:ascii="Times New Roman" w:eastAsia="Times New Roman" w:hAnsi="Times New Roman" w:cs="Times New Roman"/>
                 <w:sz w:val="24"/>
                 <w:szCs w:val="24"/>
+                <w:highlight w:val="yellow"/>
               </w:rPr>
             </w:pPr>
             <w:r>
@@ -639,6 +662,7 @@
                 <w:rFonts w:ascii="Times New Roman" w:eastAsia="Times New Roman" w:hAnsi="Times New Roman" w:cs="Times New Roman"/>
                 <w:sz w:val="24"/>
                 <w:szCs w:val="24"/>
+                <w:highlight w:val="yellow"/>
               </w:rPr>
               <w:t>RSACPLUS20PCT</w:t>
             </w:r>
@@ -1308,7 +1332,7 @@
                     </pic:cNvPicPr>
                   </pic:nvPicPr>
                   <pic:blipFill>
-                    <a:blip r:embed="rId5">
+                    <a:blip r:embed="rId9">
                       <a:extLst>
                         <a:ext uri="{28A0092B-C50C-407E-A947-70E740481C1C}">
                           <a14:useLocalDpi xmlns:a14="http://schemas.microsoft.com/office/drawing/2010/main" val="0"/>
@@ -1389,7 +1413,7 @@
                     </pic:cNvPicPr>
                   </pic:nvPicPr>
                   <pic:blipFill>
-                    <a:blip r:embed="rId6">
+                    <a:blip r:embed="rId10">
                       <a:extLst>
                         <a:ext uri="{28A0092B-C50C-407E-A947-70E740481C1C}">
                           <a14:useLocalDpi xmlns:a14="http://schemas.microsoft.com/office/drawing/2010/main" val="0"/>
@@ -1588,7 +1612,7 @@
                     </pic:cNvPicPr>
                   </pic:nvPicPr>
                   <pic:blipFill>
-                    <a:blip r:embed="rId7">
+                    <a:blip r:embed="rId11">
                       <a:extLst>
                         <a:ext uri="{28A0092B-C50C-407E-A947-70E740481C1C}">
                           <a14:useLocalDpi xmlns:a14="http://schemas.microsoft.com/office/drawing/2010/main" val="0"/>
@@ -1696,7 +1720,7 @@
                     </pic:cNvPicPr>
                   </pic:nvPicPr>
                   <pic:blipFill>
-                    <a:blip r:embed="rId8">
+                    <a:blip r:embed="rId12">
                       <a:extLst>
                         <a:ext uri="{28A0092B-C50C-407E-A947-70E740481C1C}">
                           <a14:useLocalDpi xmlns:a14="http://schemas.microsoft.com/office/drawing/2010/main" val="0"/>
@@ -1775,7 +1799,7 @@
                     </pic:cNvPicPr>
                   </pic:nvPicPr>
                   <pic:blipFill>
-                    <a:blip r:embed="rId9">
+                    <a:blip r:embed="rId13">
                       <a:extLst>
                         <a:ext uri="{28A0092B-C50C-407E-A947-70E740481C1C}">
                           <a14:useLocalDpi xmlns:a14="http://schemas.microsoft.com/office/drawing/2010/main" val="0"/>
@@ -2786,7 +2810,7 @@
                     </pic:cNvPicPr>
                   </pic:nvPicPr>
                   <pic:blipFill>
-                    <a:blip r:embed="rId10">
+                    <a:blip r:embed="rId14">
                       <a:extLst>
                         <a:ext uri="{28A0092B-C50C-407E-A947-70E740481C1C}">
                           <a14:useLocalDpi xmlns:a14="http://schemas.microsoft.com/office/drawing/2010/main" val="0"/>
@@ -2965,7 +2989,7 @@
                     </pic:cNvPicPr>
                   </pic:nvPicPr>
                   <pic:blipFill>
-                    <a:blip r:embed="rId11">
+                    <a:blip r:embed="rId15">
                       <a:extLst>
                         <a:ext uri="{28A0092B-C50C-407E-A947-70E740481C1C}">
                           <a14:useLocalDpi xmlns:a14="http://schemas.microsoft.com/office/drawing/2010/main" val="0"/>
@@ -3249,7 +3273,7 @@
                     </pic:cNvPicPr>
                   </pic:nvPicPr>
                   <pic:blipFill>
-                    <a:blip r:embed="rId12">
+                    <a:blip r:embed="rId16">
                       <a:extLst>
                         <a:ext uri="{28A0092B-C50C-407E-A947-70E740481C1C}">
                           <a14:useLocalDpi xmlns:a14="http://schemas.microsoft.com/office/drawing/2010/main" val="0"/>
@@ -3427,7 +3451,7 @@
                     </pic:cNvPicPr>
                   </pic:nvPicPr>
                   <pic:blipFill>
-                    <a:blip r:embed="rId13">
+                    <a:blip r:embed="rId17">
                       <a:extLst>
                         <a:ext uri="{28A0092B-C50C-407E-A947-70E740481C1C}">
                           <a14:useLocalDpi xmlns:a14="http://schemas.microsoft.com/office/drawing/2010/main" val="0"/>
@@ -3466,8 +3490,103 @@
 </w:document>
 </file>
 
+<file path=word/comments.xml><?xml version="1.0" encoding="utf-8"?>
+<w:comments xmlns:wpc="http://schemas.microsoft.com/office/word/2010/wordprocessingCanvas" xmlns:cx="http://schemas.microsoft.com/office/drawing/2014/chartex" xmlns:cx1="http://schemas.microsoft.com/office/drawing/2015/9/8/chartex" xmlns:cx2="http://schemas.microsoft.com/office/drawing/2015/10/21/chartex" xmlns:cx3="http://schemas.microsoft.com/office/drawing/2016/5/9/chartex" xmlns:cx4="http://schemas.microsoft.com/office/drawing/2016/5/10/chartex" xmlns:cx5="http://schemas.microsoft.com/office/drawing/2016/5/11/chartex" xmlns:cx6="http://schemas.microsoft.com/office/drawing/2016/5/12/chartex" xmlns:cx7="http://schemas.microsoft.com/office/drawing/2016/5/13/chartex" xmlns:cx8="http://schemas.microsoft.com/office/drawing/2016/5/14/chartex" xmlns:mc="http://schemas.openxmlformats.org/markup-compatibility/2006" xmlns:aink="http://schemas.microsoft.com/office/drawing/2016/ink" xmlns:am3d="http://schemas.microsoft.com/office/drawing/2017/model3d" xmlns:o="urn:schemas-microsoft-com:office:office" xmlns:oel="http://schemas.microsoft.com/office/2019/extlst" xmlns:r="http://schemas.openxmlformats.org/officeDocument/2006/relationships" xmlns:m="http://schemas.openxmlformats.org/officeDocument/2006/math" xmlns:v="urn:schemas-microsoft-com:vml" xmlns:wp14="http://schemas.microsoft.com/office/word/2010/wordprocessingDrawing" xmlns:wp="http://schemas.openxmlformats.org/drawingml/2006/wordprocessingDrawing" xmlns:w10="urn:schemas-microsoft-com:office:word" xmlns:w="http://schemas.openxmlformats.org/wordprocessingml/2006/main" xmlns:w14="http://schemas.microsoft.com/office/word/2010/wordml" xmlns:w15="http://schemas.microsoft.com/office/word/2012/wordml" xmlns:w16cex="http://schemas.microsoft.com/office/word/2018/wordml/cex" xmlns:w16cid="http://schemas.microsoft.com/office/word/2016/wordml/cid" xmlns:w16="http://schemas.microsoft.com/office/word/2018/wordml" xmlns:w16sdtdh="http://schemas.microsoft.com/office/word/2020/wordml/sdtdatahash" xmlns:w16se="http://schemas.microsoft.com/office/word/2015/wordml/symex" xmlns:wpg="http://schemas.microsoft.com/office/word/2010/wordprocessingGroup" xmlns:wpi="http://schemas.microsoft.com/office/word/2010/wordprocessingInk" xmlns:wne="http://schemas.microsoft.com/office/word/2006/wordml" xmlns:wps="http://schemas.microsoft.com/office/word/2010/wordprocessingShape" mc:Ignorable="w14 w15 w16se w16cid w16 w16cex w16sdtdh wp14">
+  <w:comment w:id="0" w:author="Siyu Qi" w:date="2022-05-10T14:12:00Z" w:initials="SQ">
+    <w:p>
+      <w:pPr>
+        <w:pStyle w:val="CommentText"/>
+        <w:numPr>
+          <w:ilvl w:val="0"/>
+          <w:numId w:val="12"/>
+        </w:numPr>
+      </w:pPr>
+      <w:r>
+        <w:rPr>
+          <w:rStyle w:val="CommentReference"/>
+        </w:rPr>
+        <w:annotationRef/>
+      </w:r>
+      <w:r>
+        <w:t xml:space="preserve"> </w:t>
+      </w:r>
+      <w:r>
+        <w:t xml:space="preserve">(optional) </w:t>
+      </w:r>
+      <w:r>
+        <w:t>Train models based on #1~4, chronological split (last 70% for training), test with first 30%</w:t>
+      </w:r>
+    </w:p>
+    <w:p>
+      <w:pPr>
+        <w:pStyle w:val="CommentText"/>
+        <w:numPr>
+          <w:ilvl w:val="0"/>
+          <w:numId w:val="12"/>
+        </w:numPr>
+        <w:rPr>
+          <w:b/>
+          <w:bCs/>
+        </w:rPr>
+      </w:pPr>
+      <w:r>
+        <w:t xml:space="preserve"> </w:t>
+      </w:r>
+      <w:r>
+        <w:rPr>
+          <w:b/>
+          <w:bCs/>
+        </w:rPr>
+        <w:t>Train models based on #1~4, no split, test with baseline data</w:t>
+      </w:r>
+      <w:r>
+        <w:rPr>
+          <w:b/>
+          <w:bCs/>
+        </w:rPr>
+        <w:t xml:space="preserve"> (time series plot on baseline dataset)</w:t>
+      </w:r>
+    </w:p>
+    <w:p>
+      <w:pPr>
+        <w:pStyle w:val="CommentText"/>
+      </w:pPr>
+      <w:r>
+        <w:t>Track training time &amp; results</w:t>
+      </w:r>
+    </w:p>
+    <w:p>
+      <w:pPr>
+        <w:pStyle w:val="CommentText"/>
+      </w:pPr>
+      <w:r>
+        <w:t>Both statistical results &amp; time series</w:t>
+      </w:r>
+    </w:p>
+  </w:comment>
+</w:comments>
+</file>
+
+<file path=word/commentsExtended.xml><?xml version="1.0" encoding="utf-8"?>
+<w15:commentsEx xmlns:wpc="http://schemas.microsoft.com/office/word/2010/wordprocessingCanvas" xmlns:cx="http://schemas.microsoft.com/office/drawing/2014/chartex" xmlns:cx1="http://schemas.microsoft.com/office/drawing/2015/9/8/chartex" xmlns:cx2="http://schemas.microsoft.com/office/drawing/2015/10/21/chartex" xmlns:cx3="http://schemas.microsoft.com/office/drawing/2016/5/9/chartex" xmlns:cx4="http://schemas.microsoft.com/office/drawing/2016/5/10/chartex" xmlns:cx5="http://schemas.microsoft.com/office/drawing/2016/5/11/chartex" xmlns:cx6="http://schemas.microsoft.com/office/drawing/2016/5/12/chartex" xmlns:cx7="http://schemas.microsoft.com/office/drawing/2016/5/13/chartex" xmlns:cx8="http://schemas.microsoft.com/office/drawing/2016/5/14/chartex" xmlns:mc="http://schemas.openxmlformats.org/markup-compatibility/2006" xmlns:aink="http://schemas.microsoft.com/office/drawing/2016/ink" xmlns:am3d="http://schemas.microsoft.com/office/drawing/2017/model3d" xmlns:o="urn:schemas-microsoft-com:office:office" xmlns:oel="http://schemas.microsoft.com/office/2019/extlst" xmlns:r="http://schemas.openxmlformats.org/officeDocument/2006/relationships" xmlns:m="http://schemas.openxmlformats.org/officeDocument/2006/math" xmlns:v="urn:schemas-microsoft-com:vml" xmlns:wp14="http://schemas.microsoft.com/office/word/2010/wordprocessingDrawing" xmlns:wp="http://schemas.openxmlformats.org/drawingml/2006/wordprocessingDrawing" xmlns:w10="urn:schemas-microsoft-com:office:word" xmlns:w="http://schemas.openxmlformats.org/wordprocessingml/2006/main" xmlns:w14="http://schemas.microsoft.com/office/word/2010/wordml" xmlns:w15="http://schemas.microsoft.com/office/word/2012/wordml" xmlns:w16cex="http://schemas.microsoft.com/office/word/2018/wordml/cex" xmlns:w16cid="http://schemas.microsoft.com/office/word/2016/wordml/cid" xmlns:w16="http://schemas.microsoft.com/office/word/2018/wordml" xmlns:w16sdtdh="http://schemas.microsoft.com/office/word/2020/wordml/sdtdatahash" xmlns:w16se="http://schemas.microsoft.com/office/word/2015/wordml/symex" xmlns:wpg="http://schemas.microsoft.com/office/word/2010/wordprocessingGroup" xmlns:wpi="http://schemas.microsoft.com/office/word/2010/wordprocessingInk" xmlns:wne="http://schemas.microsoft.com/office/word/2006/wordml" xmlns:wps="http://schemas.microsoft.com/office/word/2010/wordprocessingShape" mc:Ignorable="w14 w15 w16se w16cid w16 w16cex w16sdtdh wp14">
+  <w15:commentEx w15:paraId="1EB8CF55" w15:done="0"/>
+</w15:commentsEx>
+</file>
+
+<file path=word/commentsExtensible.xml><?xml version="1.0" encoding="utf-8"?>
+<w16cex:commentsExtensible xmlns:wpc="http://schemas.microsoft.com/office/word/2010/wordprocessingCanvas" xmlns:cx="http://schemas.microsoft.com/office/drawing/2014/chartex" xmlns:cx1="http://schemas.microsoft.com/office/drawing/2015/9/8/chartex" xmlns:cx2="http://schemas.microsoft.com/office/drawing/2015/10/21/chartex" xmlns:cx3="http://schemas.microsoft.com/office/drawing/2016/5/9/chartex" xmlns:cx4="http://schemas.microsoft.com/office/drawing/2016/5/10/chartex" xmlns:cx5="http://schemas.microsoft.com/office/drawing/2016/5/11/chartex" xmlns:cx6="http://schemas.microsoft.com/office/drawing/2016/5/12/chartex" xmlns:cx7="http://schemas.microsoft.com/office/drawing/2016/5/13/chartex" xmlns:cx8="http://schemas.microsoft.com/office/drawing/2016/5/14/chartex" xmlns:mc="http://schemas.openxmlformats.org/markup-compatibility/2006" xmlns:aink="http://schemas.microsoft.com/office/drawing/2016/ink" xmlns:am3d="http://schemas.microsoft.com/office/drawing/2017/model3d" xmlns:o="urn:schemas-microsoft-com:office:office" xmlns:oel="http://schemas.microsoft.com/office/2019/extlst" xmlns:r="http://schemas.openxmlformats.org/officeDocument/2006/relationships" xmlns:m="http://schemas.openxmlformats.org/officeDocument/2006/math" xmlns:v="urn:schemas-microsoft-com:vml" xmlns:wp14="http://schemas.microsoft.com/office/word/2010/wordprocessingDrawing" xmlns:wp="http://schemas.openxmlformats.org/drawingml/2006/wordprocessingDrawing" xmlns:w10="urn:schemas-microsoft-com:office:word" xmlns:w="http://schemas.openxmlformats.org/wordprocessingml/2006/main" xmlns:w14="http://schemas.microsoft.com/office/word/2010/wordml" xmlns:w15="http://schemas.microsoft.com/office/word/2012/wordml" xmlns:w16cex="http://schemas.microsoft.com/office/word/2018/wordml/cex" xmlns:w16cid="http://schemas.microsoft.com/office/word/2016/wordml/cid" xmlns:w16="http://schemas.microsoft.com/office/word/2018/wordml" xmlns:w16sdtdh="http://schemas.microsoft.com/office/word/2020/wordml/sdtdatahash" xmlns:w16se="http://schemas.microsoft.com/office/word/2015/wordml/symex" xmlns:wpg="http://schemas.microsoft.com/office/word/2010/wordprocessingGroup" xmlns:wpi="http://schemas.microsoft.com/office/word/2010/wordprocessingInk" xmlns:wne="http://schemas.microsoft.com/office/word/2006/wordml" xmlns:wps="http://schemas.microsoft.com/office/word/2010/wordprocessingShape" mc:Ignorable="w14 w15 w16se w16cid w16 w16cex w16sdtdh wp14">
+  <w16cex:commentExtensible w16cex:durableId="2624F14B" w16cex:dateUtc="2022-05-10T21:12:00Z"/>
+</w16cex:commentsExtensible>
+</file>
+
+<file path=word/commentsIds.xml><?xml version="1.0" encoding="utf-8"?>
+<w16cid:commentsIds xmlns:wpc="http://schemas.microsoft.com/office/word/2010/wordprocessingCanvas" xmlns:cx="http://schemas.microsoft.com/office/drawing/2014/chartex" xmlns:cx1="http://schemas.microsoft.com/office/drawing/2015/9/8/chartex" xmlns:cx2="http://schemas.microsoft.com/office/drawing/2015/10/21/chartex" xmlns:cx3="http://schemas.microsoft.com/office/drawing/2016/5/9/chartex" xmlns:cx4="http://schemas.microsoft.com/office/drawing/2016/5/10/chartex" xmlns:cx5="http://schemas.microsoft.com/office/drawing/2016/5/11/chartex" xmlns:cx6="http://schemas.microsoft.com/office/drawing/2016/5/12/chartex" xmlns:cx7="http://schemas.microsoft.com/office/drawing/2016/5/13/chartex" xmlns:cx8="http://schemas.microsoft.com/office/drawing/2016/5/14/chartex" xmlns:mc="http://schemas.openxmlformats.org/markup-compatibility/2006" xmlns:aink="http://schemas.microsoft.com/office/drawing/2016/ink" xmlns:am3d="http://schemas.microsoft.com/office/drawing/2017/model3d" xmlns:o="urn:schemas-microsoft-com:office:office" xmlns:oel="http://schemas.microsoft.com/office/2019/extlst" xmlns:r="http://schemas.openxmlformats.org/officeDocument/2006/relationships" xmlns:m="http://schemas.openxmlformats.org/officeDocument/2006/math" xmlns:v="urn:schemas-microsoft-com:vml" xmlns:wp14="http://schemas.microsoft.com/office/word/2010/wordprocessingDrawing" xmlns:wp="http://schemas.openxmlformats.org/drawingml/2006/wordprocessingDrawing" xmlns:w10="urn:schemas-microsoft-com:office:word" xmlns:w="http://schemas.openxmlformats.org/wordprocessingml/2006/main" xmlns:w14="http://schemas.microsoft.com/office/word/2010/wordml" xmlns:w15="http://schemas.microsoft.com/office/word/2012/wordml" xmlns:w16cex="http://schemas.microsoft.com/office/word/2018/wordml/cex" xmlns:w16cid="http://schemas.microsoft.com/office/word/2016/wordml/cid" xmlns:w16="http://schemas.microsoft.com/office/word/2018/wordml" xmlns:w16sdtdh="http://schemas.microsoft.com/office/word/2020/wordml/sdtdatahash" xmlns:w16se="http://schemas.microsoft.com/office/word/2015/wordml/symex" xmlns:wpg="http://schemas.microsoft.com/office/word/2010/wordprocessingGroup" xmlns:wpi="http://schemas.microsoft.com/office/word/2010/wordprocessingInk" xmlns:wne="http://schemas.microsoft.com/office/word/2006/wordml" xmlns:wps="http://schemas.microsoft.com/office/word/2010/wordprocessingShape" mc:Ignorable="w14 w15 w16se w16cid w16 w16cex w16sdtdh wp14">
+  <w16cid:commentId w16cid:paraId="1EB8CF55" w16cid:durableId="2624F14B"/>
+</w16cid:commentsIds>
+</file>
+
 <file path=word/numbering.xml><?xml version="1.0" encoding="utf-8"?>
-<w:numbering xmlns:wpc="http://schemas.microsoft.com/office/word/2010/wordprocessingCanvas" xmlns:cx="http://schemas.microsoft.com/office/drawing/2014/chartex" xmlns:cx1="http://schemas.microsoft.com/office/drawing/2015/9/8/chartex" xmlns:cx2="http://schemas.microsoft.com/office/drawing/2015/10/21/chartex" xmlns:cx3="http://schemas.microsoft.com/office/drawing/2016/5/9/chartex" xmlns:cx4="http://schemas.microsoft.com/office/drawing/2016/5/10/chartex" xmlns:cx5="http://schemas.microsoft.com/office/drawing/2016/5/11/chartex" xmlns:cx6="http://schemas.microsoft.com/office/drawing/2016/5/12/chartex" xmlns:cx7="http://schemas.microsoft.com/office/drawing/2016/5/13/chartex" xmlns:cx8="http://schemas.microsoft.com/office/drawing/2016/5/14/chartex" xmlns:mc="http://schemas.openxmlformats.org/markup-compatibility/2006" xmlns:aink="http://schemas.microsoft.com/office/drawing/2016/ink" xmlns:am3d="http://schemas.microsoft.com/office/drawing/2017/model3d" xmlns:o="urn:schemas-microsoft-com:office:office" xmlns:r="http://schemas.openxmlformats.org/officeDocument/2006/relationships" xmlns:m="http://schemas.openxmlformats.org/officeDocument/2006/math" xmlns:v="urn:schemas-microsoft-com:vml" xmlns:wp14="http://schemas.microsoft.com/office/word/2010/wordprocessingDrawing" xmlns:wp="http://schemas.openxmlformats.org/drawingml/2006/wordprocessingDrawing" xmlns:w10="urn:schemas-microsoft-com:office:word" xmlns:w="http://schemas.openxmlformats.org/wordprocessingml/2006/main" xmlns:w14="http://schemas.microsoft.com/office/word/2010/wordml" xmlns:w15="http://schemas.microsoft.com/office/word/2012/wordml" xmlns:w16cex="http://schemas.microsoft.com/office/word/2018/wordml/cex" xmlns:w16cid="http://schemas.microsoft.com/office/word/2016/wordml/cid" xmlns:w16="http://schemas.microsoft.com/office/word/2018/wordml" xmlns:w16sdtdh="http://schemas.microsoft.com/office/word/2020/wordml/sdtdatahash" xmlns:w16se="http://schemas.microsoft.com/office/word/2015/wordml/symex" xmlns:wpg="http://schemas.microsoft.com/office/word/2010/wordprocessingGroup" xmlns:wpi="http://schemas.microsoft.com/office/word/2010/wordprocessingInk" xmlns:wne="http://schemas.microsoft.com/office/word/2006/wordml" xmlns:wps="http://schemas.microsoft.com/office/word/2010/wordprocessingShape" mc:Ignorable="w14 w15 w16se w16cid w16 w16cex w16sdtdh wp14">
+<w:numbering xmlns:wpc="http://schemas.microsoft.com/office/word/2010/wordprocessingCanvas" xmlns:cx="http://schemas.microsoft.com/office/drawing/2014/chartex" xmlns:cx1="http://schemas.microsoft.com/office/drawing/2015/9/8/chartex" xmlns:cx2="http://schemas.microsoft.com/office/drawing/2015/10/21/chartex" xmlns:cx3="http://schemas.microsoft.com/office/drawing/2016/5/9/chartex" xmlns:cx4="http://schemas.microsoft.com/office/drawing/2016/5/10/chartex" xmlns:cx5="http://schemas.microsoft.com/office/drawing/2016/5/11/chartex" xmlns:cx6="http://schemas.microsoft.com/office/drawing/2016/5/12/chartex" xmlns:cx7="http://schemas.microsoft.com/office/drawing/2016/5/13/chartex" xmlns:cx8="http://schemas.microsoft.com/office/drawing/2016/5/14/chartex" xmlns:mc="http://schemas.openxmlformats.org/markup-compatibility/2006" xmlns:aink="http://schemas.microsoft.com/office/drawing/2016/ink" xmlns:am3d="http://schemas.microsoft.com/office/drawing/2017/model3d" xmlns:o="urn:schemas-microsoft-com:office:office" xmlns:oel="http://schemas.microsoft.com/office/2019/extlst" xmlns:r="http://schemas.openxmlformats.org/officeDocument/2006/relationships" xmlns:m="http://schemas.openxmlformats.org/officeDocument/2006/math" xmlns:v="urn:schemas-microsoft-com:vml" xmlns:wp14="http://schemas.microsoft.com/office/word/2010/wordprocessingDrawing" xmlns:wp="http://schemas.openxmlformats.org/drawingml/2006/wordprocessingDrawing" xmlns:w10="urn:schemas-microsoft-com:office:word" xmlns:w="http://schemas.openxmlformats.org/wordprocessingml/2006/main" xmlns:w14="http://schemas.microsoft.com/office/word/2010/wordml" xmlns:w15="http://schemas.microsoft.com/office/word/2012/wordml" xmlns:w16cex="http://schemas.microsoft.com/office/word/2018/wordml/cex" xmlns:w16cid="http://schemas.microsoft.com/office/word/2016/wordml/cid" xmlns:w16="http://schemas.microsoft.com/office/word/2018/wordml" xmlns:w16sdtdh="http://schemas.microsoft.com/office/word/2020/wordml/sdtdatahash" xmlns:w16se="http://schemas.microsoft.com/office/word/2015/wordml/symex" xmlns:wpg="http://schemas.microsoft.com/office/word/2010/wordprocessingGroup" xmlns:wpi="http://schemas.microsoft.com/office/word/2010/wordprocessingInk" xmlns:wne="http://schemas.microsoft.com/office/word/2006/wordml" xmlns:wps="http://schemas.microsoft.com/office/word/2010/wordprocessingShape" mc:Ignorable="w14 w15 w16se w16cid w16 w16cex w16sdtdh wp14">
   <w:abstractNum w:abstractNumId="0" w15:restartNumberingAfterBreak="0">
     <w:nsid w:val="05B35950"/>
     <w:multiLevelType w:val="multilevel"/>
@@ -3618,6 +3737,95 @@
     </w:lvl>
   </w:abstractNum>
   <w:abstractNum w:abstractNumId="1" w15:restartNumberingAfterBreak="0">
+    <w:nsid w:val="05F10BC4"/>
+    <w:multiLevelType w:val="hybridMultilevel"/>
+    <w:tmpl w:val="C9380B36"/>
+    <w:lvl w:ilvl="0" w:tplc="186C404A">
+      <w:start w:val="1"/>
+      <w:numFmt w:val="decimal"/>
+      <w:lvlText w:val="%1."/>
+      <w:lvlJc w:val="left"/>
+      <w:pPr>
+        <w:ind w:left="720" w:hanging="360"/>
+      </w:pPr>
+      <w:rPr>
+        <w:rFonts w:hint="default"/>
+      </w:rPr>
+    </w:lvl>
+    <w:lvl w:ilvl="1" w:tplc="04090019" w:tentative="1">
+      <w:start w:val="1"/>
+      <w:numFmt w:val="lowerLetter"/>
+      <w:lvlText w:val="%2."/>
+      <w:lvlJc w:val="left"/>
+      <w:pPr>
+        <w:ind w:left="1440" w:hanging="360"/>
+      </w:pPr>
+    </w:lvl>
+    <w:lvl w:ilvl="2" w:tplc="0409001B" w:tentative="1">
+      <w:start w:val="1"/>
+      <w:numFmt w:val="lowerRoman"/>
+      <w:lvlText w:val="%3."/>
+      <w:lvlJc w:val="right"/>
+      <w:pPr>
+        <w:ind w:left="2160" w:hanging="180"/>
+      </w:pPr>
+    </w:lvl>
+    <w:lvl w:ilvl="3" w:tplc="0409000F" w:tentative="1">
+      <w:start w:val="1"/>
+      <w:numFmt w:val="decimal"/>
+      <w:lvlText w:val="%4."/>
+      <w:lvlJc w:val="left"/>
+      <w:pPr>
+        <w:ind w:left="2880" w:hanging="360"/>
+      </w:pPr>
+    </w:lvl>
+    <w:lvl w:ilvl="4" w:tplc="04090019" w:tentative="1">
+      <w:start w:val="1"/>
+      <w:numFmt w:val="lowerLetter"/>
+      <w:lvlText w:val="%5."/>
+      <w:lvlJc w:val="left"/>
+      <w:pPr>
+        <w:ind w:left="3600" w:hanging="360"/>
+      </w:pPr>
+    </w:lvl>
+    <w:lvl w:ilvl="5" w:tplc="0409001B" w:tentative="1">
+      <w:start w:val="1"/>
+      <w:numFmt w:val="lowerRoman"/>
+      <w:lvlText w:val="%6."/>
+      <w:lvlJc w:val="right"/>
+      <w:pPr>
+        <w:ind w:left="4320" w:hanging="180"/>
+      </w:pPr>
+    </w:lvl>
+    <w:lvl w:ilvl="6" w:tplc="0409000F" w:tentative="1">
+      <w:start w:val="1"/>
+      <w:numFmt w:val="decimal"/>
+      <w:lvlText w:val="%7."/>
+      <w:lvlJc w:val="left"/>
+      <w:pPr>
+        <w:ind w:left="5040" w:hanging="360"/>
+      </w:pPr>
+    </w:lvl>
+    <w:lvl w:ilvl="7" w:tplc="04090019" w:tentative="1">
+      <w:start w:val="1"/>
+      <w:numFmt w:val="lowerLetter"/>
+      <w:lvlText w:val="%8."/>
+      <w:lvlJc w:val="left"/>
+      <w:pPr>
+        <w:ind w:left="5760" w:hanging="360"/>
+      </w:pPr>
+    </w:lvl>
+    <w:lvl w:ilvl="8" w:tplc="0409001B" w:tentative="1">
+      <w:start w:val="1"/>
+      <w:numFmt w:val="lowerRoman"/>
+      <w:lvlText w:val="%9."/>
+      <w:lvlJc w:val="right"/>
+      <w:pPr>
+        <w:ind w:left="6480" w:hanging="180"/>
+      </w:pPr>
+    </w:lvl>
+  </w:abstractNum>
+  <w:abstractNum w:abstractNumId="2" w15:restartNumberingAfterBreak="0">
     <w:nsid w:val="20FC1AE1"/>
     <w:multiLevelType w:val="multilevel"/>
     <w:tmpl w:val="A80C5E90"/>
@@ -3766,7 +3974,7 @@
       </w:rPr>
     </w:lvl>
   </w:abstractNum>
-  <w:abstractNum w:abstractNumId="2" w15:restartNumberingAfterBreak="0">
+  <w:abstractNum w:abstractNumId="3" w15:restartNumberingAfterBreak="0">
     <w:nsid w:val="24D65DE4"/>
     <w:multiLevelType w:val="multilevel"/>
     <w:tmpl w:val="8DE4FBD4"/>
@@ -3915,7 +4123,7 @@
       </w:rPr>
     </w:lvl>
   </w:abstractNum>
-  <w:abstractNum w:abstractNumId="3" w15:restartNumberingAfterBreak="0">
+  <w:abstractNum w:abstractNumId="4" w15:restartNumberingAfterBreak="0">
     <w:nsid w:val="2BE06D98"/>
     <w:multiLevelType w:val="multilevel"/>
     <w:tmpl w:val="7BDE7CCA"/>
@@ -4064,7 +4272,7 @@
       </w:rPr>
     </w:lvl>
   </w:abstractNum>
-  <w:abstractNum w:abstractNumId="4" w15:restartNumberingAfterBreak="0">
+  <w:abstractNum w:abstractNumId="5" w15:restartNumberingAfterBreak="0">
     <w:nsid w:val="33A048C4"/>
     <w:multiLevelType w:val="hybridMultilevel"/>
     <w:tmpl w:val="0D5E2C0A"/>
@@ -4153,7 +4361,7 @@
       </w:pPr>
     </w:lvl>
   </w:abstractNum>
-  <w:abstractNum w:abstractNumId="5" w15:restartNumberingAfterBreak="0">
+  <w:abstractNum w:abstractNumId="6" w15:restartNumberingAfterBreak="0">
     <w:nsid w:val="3D034DFB"/>
     <w:multiLevelType w:val="multilevel"/>
     <w:tmpl w:val="D544454A"/>
@@ -4302,7 +4510,7 @@
       </w:rPr>
     </w:lvl>
   </w:abstractNum>
-  <w:abstractNum w:abstractNumId="6" w15:restartNumberingAfterBreak="0">
+  <w:abstractNum w:abstractNumId="7" w15:restartNumberingAfterBreak="0">
     <w:nsid w:val="3F526AE6"/>
     <w:multiLevelType w:val="multilevel"/>
     <w:tmpl w:val="947E29DC"/>
@@ -4451,7 +4659,7 @@
       </w:rPr>
     </w:lvl>
   </w:abstractNum>
-  <w:abstractNum w:abstractNumId="7" w15:restartNumberingAfterBreak="0">
+  <w:abstractNum w:abstractNumId="8" w15:restartNumberingAfterBreak="0">
     <w:nsid w:val="465B4828"/>
     <w:multiLevelType w:val="multilevel"/>
     <w:tmpl w:val="BDA2A49E"/>
@@ -4600,7 +4808,7 @@
       </w:rPr>
     </w:lvl>
   </w:abstractNum>
-  <w:abstractNum w:abstractNumId="8" w15:restartNumberingAfterBreak="0">
+  <w:abstractNum w:abstractNumId="9" w15:restartNumberingAfterBreak="0">
     <w:nsid w:val="60A141DB"/>
     <w:multiLevelType w:val="multilevel"/>
     <w:tmpl w:val="3DD0B060"/>
@@ -4749,7 +4957,7 @@
       </w:rPr>
     </w:lvl>
   </w:abstractNum>
-  <w:abstractNum w:abstractNumId="9" w15:restartNumberingAfterBreak="0">
+  <w:abstractNum w:abstractNumId="10" w15:restartNumberingAfterBreak="0">
     <w:nsid w:val="64C64D60"/>
     <w:multiLevelType w:val="multilevel"/>
     <w:tmpl w:val="57E0BBA2"/>
@@ -4898,7 +5106,7 @@
       </w:rPr>
     </w:lvl>
   </w:abstractNum>
-  <w:abstractNum w:abstractNumId="10" w15:restartNumberingAfterBreak="0">
+  <w:abstractNum w:abstractNumId="11" w15:restartNumberingAfterBreak="0">
     <w:nsid w:val="668C605D"/>
     <w:multiLevelType w:val="multilevel"/>
     <w:tmpl w:val="1DC473A6"/>
@@ -5047,40 +5255,51 @@
       </w:rPr>
     </w:lvl>
   </w:abstractNum>
-  <w:num w:numId="1">
+  <w:num w:numId="1" w16cid:durableId="1206673128">
+    <w:abstractNumId w:val="2"/>
+  </w:num>
+  <w:num w:numId="2" w16cid:durableId="1282414302">
+    <w:abstractNumId w:val="7"/>
+  </w:num>
+  <w:num w:numId="3" w16cid:durableId="1463885845">
+    <w:abstractNumId w:val="5"/>
+  </w:num>
+  <w:num w:numId="4" w16cid:durableId="992562181">
+    <w:abstractNumId w:val="9"/>
+  </w:num>
+  <w:num w:numId="5" w16cid:durableId="1266645675">
+    <w:abstractNumId w:val="11"/>
+  </w:num>
+  <w:num w:numId="6" w16cid:durableId="624233875">
+    <w:abstractNumId w:val="0"/>
+  </w:num>
+  <w:num w:numId="7" w16cid:durableId="679937734">
+    <w:abstractNumId w:val="3"/>
+  </w:num>
+  <w:num w:numId="8" w16cid:durableId="2028672947">
+    <w:abstractNumId w:val="10"/>
+  </w:num>
+  <w:num w:numId="9" w16cid:durableId="1980722793">
+    <w:abstractNumId w:val="4"/>
+  </w:num>
+  <w:num w:numId="10" w16cid:durableId="451752913">
+    <w:abstractNumId w:val="6"/>
+  </w:num>
+  <w:num w:numId="11" w16cid:durableId="801385241">
+    <w:abstractNumId w:val="8"/>
+  </w:num>
+  <w:num w:numId="12" w16cid:durableId="944078306">
     <w:abstractNumId w:val="1"/>
   </w:num>
-  <w:num w:numId="2">
-    <w:abstractNumId w:val="6"/>
-  </w:num>
-  <w:num w:numId="3">
-    <w:abstractNumId w:val="4"/>
-  </w:num>
-  <w:num w:numId="4">
-    <w:abstractNumId w:val="8"/>
-  </w:num>
-  <w:num w:numId="5">
-    <w:abstractNumId w:val="10"/>
-  </w:num>
-  <w:num w:numId="6">
-    <w:abstractNumId w:val="0"/>
-  </w:num>
-  <w:num w:numId="7">
-    <w:abstractNumId w:val="2"/>
-  </w:num>
-  <w:num w:numId="8">
-    <w:abstractNumId w:val="9"/>
-  </w:num>
-  <w:num w:numId="9">
-    <w:abstractNumId w:val="3"/>
-  </w:num>
-  <w:num w:numId="10">
-    <w:abstractNumId w:val="5"/>
-  </w:num>
-  <w:num w:numId="11">
-    <w:abstractNumId w:val="7"/>
-  </w:num>
 </w:numbering>
+</file>
+
+<file path=word/people.xml><?xml version="1.0" encoding="utf-8"?>
+<w15:people xmlns:wpc="http://schemas.microsoft.com/office/word/2010/wordprocessingCanvas" xmlns:cx="http://schemas.microsoft.com/office/drawing/2014/chartex" xmlns:cx1="http://schemas.microsoft.com/office/drawing/2015/9/8/chartex" xmlns:cx2="http://schemas.microsoft.com/office/drawing/2015/10/21/chartex" xmlns:cx3="http://schemas.microsoft.com/office/drawing/2016/5/9/chartex" xmlns:cx4="http://schemas.microsoft.com/office/drawing/2016/5/10/chartex" xmlns:cx5="http://schemas.microsoft.com/office/drawing/2016/5/11/chartex" xmlns:cx6="http://schemas.microsoft.com/office/drawing/2016/5/12/chartex" xmlns:cx7="http://schemas.microsoft.com/office/drawing/2016/5/13/chartex" xmlns:cx8="http://schemas.microsoft.com/office/drawing/2016/5/14/chartex" xmlns:mc="http://schemas.openxmlformats.org/markup-compatibility/2006" xmlns:aink="http://schemas.microsoft.com/office/drawing/2016/ink" xmlns:am3d="http://schemas.microsoft.com/office/drawing/2017/model3d" xmlns:o="urn:schemas-microsoft-com:office:office" xmlns:oel="http://schemas.microsoft.com/office/2019/extlst" xmlns:r="http://schemas.openxmlformats.org/officeDocument/2006/relationships" xmlns:m="http://schemas.openxmlformats.org/officeDocument/2006/math" xmlns:v="urn:schemas-microsoft-com:vml" xmlns:wp14="http://schemas.microsoft.com/office/word/2010/wordprocessingDrawing" xmlns:wp="http://schemas.openxmlformats.org/drawingml/2006/wordprocessingDrawing" xmlns:w10="urn:schemas-microsoft-com:office:word" xmlns:w="http://schemas.openxmlformats.org/wordprocessingml/2006/main" xmlns:w14="http://schemas.microsoft.com/office/word/2010/wordml" xmlns:w15="http://schemas.microsoft.com/office/word/2012/wordml" xmlns:w16cex="http://schemas.microsoft.com/office/word/2018/wordml/cex" xmlns:w16cid="http://schemas.microsoft.com/office/word/2016/wordml/cid" xmlns:w16="http://schemas.microsoft.com/office/word/2018/wordml" xmlns:w16sdtdh="http://schemas.microsoft.com/office/word/2020/wordml/sdtdatahash" xmlns:w16se="http://schemas.microsoft.com/office/word/2015/wordml/symex" xmlns:wpg="http://schemas.microsoft.com/office/word/2010/wordprocessingGroup" xmlns:wpi="http://schemas.microsoft.com/office/word/2010/wordprocessingInk" xmlns:wne="http://schemas.microsoft.com/office/word/2006/wordml" xmlns:wps="http://schemas.microsoft.com/office/word/2010/wordprocessingShape" mc:Ignorable="w14 w15 w16se w16cid w16 w16cex w16sdtdh wp14">
+  <w15:person w15:author="Siyu Qi">
+    <w15:presenceInfo w15:providerId="AD" w15:userId="S::syqi@ucdavis.edu::d28ac16a-ecad-4208-8597-a2bbc765e5cb"/>
+  </w15:person>
+</w15:people>
 </file>
 
 <file path=word/styles.xml><?xml version="1.0" encoding="utf-8"?>
@@ -5676,6 +5895,74 @@
       <w:szCs w:val="20"/>
     </w:rPr>
   </w:style>
+  <w:style w:type="character" w:styleId="CommentReference">
+    <w:name w:val="annotation reference"/>
+    <w:basedOn w:val="DefaultParagraphFont"/>
+    <w:uiPriority w:val="99"/>
+    <w:semiHidden/>
+    <w:unhideWhenUsed/>
+    <w:rsid w:val="0071486B"/>
+    <w:rPr>
+      <w:sz w:val="16"/>
+      <w:szCs w:val="16"/>
+    </w:rPr>
+  </w:style>
+  <w:style w:type="paragraph" w:styleId="CommentText">
+    <w:name w:val="annotation text"/>
+    <w:basedOn w:val="Normal"/>
+    <w:link w:val="CommentTextChar"/>
+    <w:uiPriority w:val="99"/>
+    <w:semiHidden/>
+    <w:unhideWhenUsed/>
+    <w:rsid w:val="0071486B"/>
+    <w:pPr>
+      <w:spacing w:line="240" w:lineRule="auto"/>
+    </w:pPr>
+    <w:rPr>
+      <w:sz w:val="20"/>
+      <w:szCs w:val="20"/>
+    </w:rPr>
+  </w:style>
+  <w:style w:type="character" w:customStyle="1" w:styleId="CommentTextChar">
+    <w:name w:val="Comment Text Char"/>
+    <w:basedOn w:val="DefaultParagraphFont"/>
+    <w:link w:val="CommentText"/>
+    <w:uiPriority w:val="99"/>
+    <w:semiHidden/>
+    <w:rsid w:val="0071486B"/>
+    <w:rPr>
+      <w:sz w:val="20"/>
+      <w:szCs w:val="20"/>
+    </w:rPr>
+  </w:style>
+  <w:style w:type="paragraph" w:styleId="CommentSubject">
+    <w:name w:val="annotation subject"/>
+    <w:basedOn w:val="CommentText"/>
+    <w:next w:val="CommentText"/>
+    <w:link w:val="CommentSubjectChar"/>
+    <w:uiPriority w:val="99"/>
+    <w:semiHidden/>
+    <w:unhideWhenUsed/>
+    <w:rsid w:val="0071486B"/>
+    <w:rPr>
+      <w:b/>
+      <w:bCs/>
+    </w:rPr>
+  </w:style>
+  <w:style w:type="character" w:customStyle="1" w:styleId="CommentSubjectChar">
+    <w:name w:val="Comment Subject Char"/>
+    <w:basedOn w:val="CommentTextChar"/>
+    <w:link w:val="CommentSubject"/>
+    <w:uiPriority w:val="99"/>
+    <w:semiHidden/>
+    <w:rsid w:val="0071486B"/>
+    <w:rPr>
+      <w:b/>
+      <w:bCs/>
+      <w:sz w:val="20"/>
+      <w:szCs w:val="20"/>
+    </w:rPr>
+  </w:style>
 </w:styles>
 </file>
 

</xml_diff>